<commit_message>
[Update] Se modifica el formato de los casos de uso
</commit_message>
<xml_diff>
--- a/2- Diseño/07- Casos de uso extendido/Casos de usos/Cu007.docx
+++ b/2- Diseño/07- Casos de uso extendido/Casos de usos/Cu007.docx
@@ -7,20 +7,29 @@
         <w:tblW w:w="8668" w:type="dxa"/>
         <w:jc w:val="left"/>
         <w:tblInd w:w="0" w:type="dxa"/>
+        <w:tblBorders>
+          <w:top w:val="single" w:sz="4" w:space="0" w:color="000000"/>
+          <w:left w:val="single" w:sz="4" w:space="0" w:color="000000"/>
+          <w:bottom w:val="single" w:sz="4" w:space="0" w:color="000000"/>
+          <w:right w:val="single" w:sz="4" w:space="0" w:color="000000"/>
+          <w:insideH w:val="single" w:sz="4" w:space="0" w:color="000000"/>
+          <w:insideV w:val="single" w:sz="4" w:space="0" w:color="000000"/>
+        </w:tblBorders>
         <w:tblCellMar>
           <w:top w:w="0" w:type="dxa"/>
-          <w:left w:w="70" w:type="dxa"/>
+          <w:left w:w="65" w:type="dxa"/>
           <w:bottom w:w="0" w:type="dxa"/>
           <w:right w:w="70" w:type="dxa"/>
         </w:tblCellMar>
-        <w:tblLook w:val="0000" w:noVBand="0" w:noHBand="0" w:lastColumn="0" w:firstColumn="0" w:lastRow="0" w:firstRow="0"/>
+        <w:tblLook w:noVBand="0" w:val="0000" w:noHBand="0" w:lastColumn="0" w:firstColumn="0" w:lastRow="0" w:firstRow="0"/>
       </w:tblPr>
       <w:tblGrid>
         <w:gridCol w:w="1387"/>
         <w:gridCol w:w="1281"/>
         <w:gridCol w:w="32"/>
         <w:gridCol w:w="5945"/>
-        <w:gridCol w:w="22"/>
+        <w:gridCol w:w="1"/>
+        <w:gridCol w:w="21"/>
       </w:tblGrid>
       <w:tr>
         <w:trPr>
@@ -35,6 +44,8 @@
               <w:left w:val="single" w:sz="4" w:space="0" w:color="000000"/>
               <w:bottom w:val="single" w:sz="4" w:space="0" w:color="000000"/>
               <w:right w:val="single" w:sz="4" w:space="0" w:color="000000"/>
+              <w:insideH w:val="single" w:sz="4" w:space="0" w:color="000000"/>
+              <w:insideV w:val="single" w:sz="4" w:space="0" w:color="000000"/>
             </w:tcBorders>
             <w:shd w:fill="auto" w:val="clear"/>
           </w:tcPr>
@@ -62,13 +73,15 @@
         </w:tc>
         <w:tc>
           <w:tcPr>
-            <w:tcW w:w="5977" w:type="dxa"/>
-            <w:gridSpan w:val="2"/>
-            <w:tcBorders>
-              <w:top w:val="single" w:sz="4" w:space="0" w:color="000000"/>
-              <w:left w:val="single" w:sz="4" w:space="0" w:color="000000"/>
-              <w:bottom w:val="single" w:sz="4" w:space="0" w:color="000000"/>
-              <w:right w:val="single" w:sz="4" w:space="0" w:color="000000"/>
+            <w:tcW w:w="5978" w:type="dxa"/>
+            <w:gridSpan w:val="3"/>
+            <w:tcBorders>
+              <w:top w:val="single" w:sz="4" w:space="0" w:color="000000"/>
+              <w:left w:val="single" w:sz="4" w:space="0" w:color="000000"/>
+              <w:bottom w:val="single" w:sz="4" w:space="0" w:color="000000"/>
+              <w:right w:val="single" w:sz="4" w:space="0" w:color="000000"/>
+              <w:insideH w:val="single" w:sz="4" w:space="0" w:color="000000"/>
+              <w:insideV w:val="single" w:sz="4" w:space="0" w:color="000000"/>
             </w:tcBorders>
             <w:shd w:fill="auto" w:val="clear"/>
           </w:tcPr>
@@ -91,7 +104,7 @@
         </w:tc>
         <w:tc>
           <w:tcPr>
-            <w:tcW w:w="22" w:type="dxa"/>
+            <w:tcW w:w="21" w:type="dxa"/>
             <w:tcBorders/>
             <w:shd w:fill="auto" w:val="clear"/>
           </w:tcPr>
@@ -119,6 +132,8 @@
               <w:left w:val="single" w:sz="4" w:space="0" w:color="000000"/>
               <w:bottom w:val="single" w:sz="4" w:space="0" w:color="000000"/>
               <w:right w:val="single" w:sz="4" w:space="0" w:color="000000"/>
+              <w:insideH w:val="single" w:sz="4" w:space="0" w:color="000000"/>
+              <w:insideV w:val="single" w:sz="4" w:space="0" w:color="000000"/>
             </w:tcBorders>
             <w:shd w:fill="auto" w:val="clear"/>
           </w:tcPr>
@@ -146,13 +161,15 @@
         </w:tc>
         <w:tc>
           <w:tcPr>
-            <w:tcW w:w="5977" w:type="dxa"/>
-            <w:gridSpan w:val="2"/>
-            <w:tcBorders>
-              <w:top w:val="single" w:sz="4" w:space="0" w:color="000000"/>
-              <w:left w:val="single" w:sz="4" w:space="0" w:color="000000"/>
-              <w:bottom w:val="single" w:sz="4" w:space="0" w:color="000000"/>
-              <w:right w:val="single" w:sz="4" w:space="0" w:color="000000"/>
+            <w:tcW w:w="5978" w:type="dxa"/>
+            <w:gridSpan w:val="3"/>
+            <w:tcBorders>
+              <w:top w:val="single" w:sz="4" w:space="0" w:color="000000"/>
+              <w:left w:val="single" w:sz="4" w:space="0" w:color="000000"/>
+              <w:bottom w:val="single" w:sz="4" w:space="0" w:color="000000"/>
+              <w:right w:val="single" w:sz="4" w:space="0" w:color="000000"/>
+              <w:insideH w:val="single" w:sz="4" w:space="0" w:color="000000"/>
+              <w:insideV w:val="single" w:sz="4" w:space="0" w:color="000000"/>
             </w:tcBorders>
             <w:shd w:fill="auto" w:val="clear"/>
           </w:tcPr>
@@ -175,7 +192,7 @@
         </w:tc>
         <w:tc>
           <w:tcPr>
-            <w:tcW w:w="22" w:type="dxa"/>
+            <w:tcW w:w="21" w:type="dxa"/>
             <w:tcBorders/>
             <w:shd w:fill="auto" w:val="clear"/>
           </w:tcPr>
@@ -203,6 +220,8 @@
               <w:left w:val="single" w:sz="4" w:space="0" w:color="000000"/>
               <w:bottom w:val="single" w:sz="4" w:space="0" w:color="000000"/>
               <w:right w:val="single" w:sz="4" w:space="0" w:color="000000"/>
+              <w:insideH w:val="single" w:sz="4" w:space="0" w:color="000000"/>
+              <w:insideV w:val="single" w:sz="4" w:space="0" w:color="000000"/>
             </w:tcBorders>
             <w:shd w:fill="auto" w:val="clear"/>
           </w:tcPr>
@@ -230,13 +249,15 @@
         </w:tc>
         <w:tc>
           <w:tcPr>
-            <w:tcW w:w="5977" w:type="dxa"/>
-            <w:gridSpan w:val="2"/>
-            <w:tcBorders>
-              <w:top w:val="single" w:sz="4" w:space="0" w:color="000000"/>
-              <w:left w:val="single" w:sz="4" w:space="0" w:color="000000"/>
-              <w:bottom w:val="single" w:sz="4" w:space="0" w:color="000000"/>
-              <w:right w:val="single" w:sz="4" w:space="0" w:color="000000"/>
+            <w:tcW w:w="5978" w:type="dxa"/>
+            <w:gridSpan w:val="3"/>
+            <w:tcBorders>
+              <w:top w:val="single" w:sz="4" w:space="0" w:color="000000"/>
+              <w:left w:val="single" w:sz="4" w:space="0" w:color="000000"/>
+              <w:bottom w:val="single" w:sz="4" w:space="0" w:color="000000"/>
+              <w:right w:val="single" w:sz="4" w:space="0" w:color="000000"/>
+              <w:insideH w:val="single" w:sz="4" w:space="0" w:color="000000"/>
+              <w:insideV w:val="single" w:sz="4" w:space="0" w:color="000000"/>
             </w:tcBorders>
             <w:shd w:fill="auto" w:val="clear"/>
           </w:tcPr>
@@ -256,7 +277,7 @@
         </w:tc>
         <w:tc>
           <w:tcPr>
-            <w:tcW w:w="22" w:type="dxa"/>
+            <w:tcW w:w="21" w:type="dxa"/>
             <w:tcBorders/>
             <w:shd w:fill="auto" w:val="clear"/>
           </w:tcPr>
@@ -284,6 +305,8 @@
               <w:left w:val="single" w:sz="4" w:space="0" w:color="000000"/>
               <w:bottom w:val="single" w:sz="4" w:space="0" w:color="000000"/>
               <w:right w:val="single" w:sz="4" w:space="0" w:color="000000"/>
+              <w:insideH w:val="single" w:sz="4" w:space="0" w:color="000000"/>
+              <w:insideV w:val="single" w:sz="4" w:space="0" w:color="000000"/>
             </w:tcBorders>
             <w:shd w:fill="auto" w:val="clear"/>
           </w:tcPr>
@@ -311,13 +334,15 @@
         </w:tc>
         <w:tc>
           <w:tcPr>
-            <w:tcW w:w="5977" w:type="dxa"/>
-            <w:gridSpan w:val="2"/>
-            <w:tcBorders>
-              <w:top w:val="single" w:sz="4" w:space="0" w:color="000000"/>
-              <w:left w:val="single" w:sz="4" w:space="0" w:color="000000"/>
-              <w:bottom w:val="single" w:sz="4" w:space="0" w:color="000000"/>
-              <w:right w:val="single" w:sz="4" w:space="0" w:color="000000"/>
+            <w:tcW w:w="5978" w:type="dxa"/>
+            <w:gridSpan w:val="3"/>
+            <w:tcBorders>
+              <w:top w:val="single" w:sz="4" w:space="0" w:color="000000"/>
+              <w:left w:val="single" w:sz="4" w:space="0" w:color="000000"/>
+              <w:bottom w:val="single" w:sz="4" w:space="0" w:color="000000"/>
+              <w:right w:val="single" w:sz="4" w:space="0" w:color="000000"/>
+              <w:insideH w:val="single" w:sz="4" w:space="0" w:color="000000"/>
+              <w:insideV w:val="single" w:sz="4" w:space="0" w:color="000000"/>
             </w:tcBorders>
             <w:shd w:fill="auto" w:val="clear"/>
           </w:tcPr>
@@ -348,7 +373,7 @@
         </w:tc>
         <w:tc>
           <w:tcPr>
-            <w:tcW w:w="22" w:type="dxa"/>
+            <w:tcW w:w="21" w:type="dxa"/>
             <w:tcBorders/>
             <w:shd w:fill="auto" w:val="clear"/>
           </w:tcPr>
@@ -376,6 +401,8 @@
               <w:left w:val="single" w:sz="4" w:space="0" w:color="000000"/>
               <w:bottom w:val="single" w:sz="4" w:space="0" w:color="000000"/>
               <w:right w:val="single" w:sz="4" w:space="0" w:color="000000"/>
+              <w:insideH w:val="single" w:sz="4" w:space="0" w:color="000000"/>
+              <w:insideV w:val="single" w:sz="4" w:space="0" w:color="000000"/>
             </w:tcBorders>
             <w:shd w:fill="auto" w:val="clear"/>
           </w:tcPr>
@@ -403,13 +430,15 @@
         </w:tc>
         <w:tc>
           <w:tcPr>
-            <w:tcW w:w="5977" w:type="dxa"/>
-            <w:gridSpan w:val="2"/>
-            <w:tcBorders>
-              <w:top w:val="single" w:sz="4" w:space="0" w:color="000000"/>
-              <w:left w:val="single" w:sz="4" w:space="0" w:color="000000"/>
-              <w:bottom w:val="single" w:sz="4" w:space="0" w:color="000000"/>
-              <w:right w:val="single" w:sz="4" w:space="0" w:color="000000"/>
+            <w:tcW w:w="5978" w:type="dxa"/>
+            <w:gridSpan w:val="3"/>
+            <w:tcBorders>
+              <w:top w:val="single" w:sz="4" w:space="0" w:color="000000"/>
+              <w:left w:val="single" w:sz="4" w:space="0" w:color="000000"/>
+              <w:bottom w:val="single" w:sz="4" w:space="0" w:color="000000"/>
+              <w:right w:val="single" w:sz="4" w:space="0" w:color="000000"/>
+              <w:insideH w:val="single" w:sz="4" w:space="0" w:color="000000"/>
+              <w:insideV w:val="single" w:sz="4" w:space="0" w:color="000000"/>
             </w:tcBorders>
             <w:shd w:fill="auto" w:val="clear"/>
           </w:tcPr>
@@ -429,7 +458,7 @@
         </w:tc>
         <w:tc>
           <w:tcPr>
-            <w:tcW w:w="22" w:type="dxa"/>
+            <w:tcW w:w="21" w:type="dxa"/>
             <w:tcBorders/>
             <w:shd w:fill="auto" w:val="clear"/>
           </w:tcPr>
@@ -457,6 +486,8 @@
               <w:left w:val="single" w:sz="4" w:space="0" w:color="000000"/>
               <w:bottom w:val="single" w:sz="4" w:space="0" w:color="000000"/>
               <w:right w:val="single" w:sz="4" w:space="0" w:color="000000"/>
+              <w:insideH w:val="single" w:sz="4" w:space="0" w:color="000000"/>
+              <w:insideV w:val="single" w:sz="4" w:space="0" w:color="000000"/>
             </w:tcBorders>
             <w:shd w:fill="auto" w:val="clear"/>
           </w:tcPr>
@@ -484,13 +515,15 @@
         </w:tc>
         <w:tc>
           <w:tcPr>
-            <w:tcW w:w="5977" w:type="dxa"/>
-            <w:gridSpan w:val="2"/>
-            <w:tcBorders>
-              <w:top w:val="single" w:sz="4" w:space="0" w:color="000000"/>
-              <w:left w:val="single" w:sz="4" w:space="0" w:color="000000"/>
-              <w:bottom w:val="single" w:sz="4" w:space="0" w:color="000000"/>
-              <w:right w:val="single" w:sz="4" w:space="0" w:color="000000"/>
+            <w:tcW w:w="5978" w:type="dxa"/>
+            <w:gridSpan w:val="3"/>
+            <w:tcBorders>
+              <w:top w:val="single" w:sz="4" w:space="0" w:color="000000"/>
+              <w:left w:val="single" w:sz="4" w:space="0" w:color="000000"/>
+              <w:bottom w:val="single" w:sz="4" w:space="0" w:color="000000"/>
+              <w:right w:val="single" w:sz="4" w:space="0" w:color="000000"/>
+              <w:insideH w:val="single" w:sz="4" w:space="0" w:color="000000"/>
+              <w:insideV w:val="single" w:sz="4" w:space="0" w:color="000000"/>
             </w:tcBorders>
             <w:shd w:fill="auto" w:val="clear"/>
           </w:tcPr>
@@ -513,7 +546,7 @@
         </w:tc>
         <w:tc>
           <w:tcPr>
-            <w:tcW w:w="22" w:type="dxa"/>
+            <w:tcW w:w="21" w:type="dxa"/>
             <w:tcBorders/>
             <w:shd w:fill="auto" w:val="clear"/>
           </w:tcPr>
@@ -541,6 +574,8 @@
               <w:left w:val="single" w:sz="4" w:space="0" w:color="000000"/>
               <w:bottom w:val="single" w:sz="4" w:space="0" w:color="000000"/>
               <w:right w:val="single" w:sz="4" w:space="0" w:color="000000"/>
+              <w:insideH w:val="single" w:sz="4" w:space="0" w:color="000000"/>
+              <w:insideV w:val="single" w:sz="4" w:space="0" w:color="000000"/>
             </w:tcBorders>
             <w:shd w:fill="auto" w:val="clear"/>
           </w:tcPr>
@@ -568,13 +603,15 @@
         </w:tc>
         <w:tc>
           <w:tcPr>
-            <w:tcW w:w="5977" w:type="dxa"/>
-            <w:gridSpan w:val="2"/>
-            <w:tcBorders>
-              <w:top w:val="single" w:sz="4" w:space="0" w:color="000000"/>
-              <w:left w:val="single" w:sz="4" w:space="0" w:color="000000"/>
-              <w:bottom w:val="single" w:sz="4" w:space="0" w:color="000000"/>
-              <w:right w:val="single" w:sz="4" w:space="0" w:color="000000"/>
+            <w:tcW w:w="5978" w:type="dxa"/>
+            <w:gridSpan w:val="3"/>
+            <w:tcBorders>
+              <w:top w:val="single" w:sz="4" w:space="0" w:color="000000"/>
+              <w:left w:val="single" w:sz="4" w:space="0" w:color="000000"/>
+              <w:bottom w:val="single" w:sz="4" w:space="0" w:color="000000"/>
+              <w:right w:val="single" w:sz="4" w:space="0" w:color="000000"/>
+              <w:insideH w:val="single" w:sz="4" w:space="0" w:color="000000"/>
+              <w:insideV w:val="single" w:sz="4" w:space="0" w:color="000000"/>
             </w:tcBorders>
             <w:shd w:fill="auto" w:val="clear"/>
           </w:tcPr>
@@ -597,7 +634,7 @@
         </w:tc>
         <w:tc>
           <w:tcPr>
-            <w:tcW w:w="22" w:type="dxa"/>
+            <w:tcW w:w="21" w:type="dxa"/>
             <w:tcBorders/>
             <w:shd w:fill="auto" w:val="clear"/>
           </w:tcPr>
@@ -625,6 +662,8 @@
               <w:left w:val="single" w:sz="4" w:space="0" w:color="000000"/>
               <w:bottom w:val="single" w:sz="4" w:space="0" w:color="000000"/>
               <w:right w:val="single" w:sz="4" w:space="0" w:color="000000"/>
+              <w:insideH w:val="single" w:sz="4" w:space="0" w:color="000000"/>
+              <w:insideV w:val="single" w:sz="4" w:space="0" w:color="000000"/>
             </w:tcBorders>
             <w:shd w:fill="auto" w:val="clear"/>
           </w:tcPr>
@@ -652,13 +691,15 @@
         </w:tc>
         <w:tc>
           <w:tcPr>
-            <w:tcW w:w="5977" w:type="dxa"/>
-            <w:gridSpan w:val="2"/>
-            <w:tcBorders>
-              <w:top w:val="single" w:sz="4" w:space="0" w:color="000000"/>
-              <w:left w:val="single" w:sz="4" w:space="0" w:color="000000"/>
-              <w:bottom w:val="single" w:sz="4" w:space="0" w:color="000000"/>
-              <w:right w:val="single" w:sz="4" w:space="0" w:color="000000"/>
+            <w:tcW w:w="5978" w:type="dxa"/>
+            <w:gridSpan w:val="3"/>
+            <w:tcBorders>
+              <w:top w:val="single" w:sz="4" w:space="0" w:color="000000"/>
+              <w:left w:val="single" w:sz="4" w:space="0" w:color="000000"/>
+              <w:bottom w:val="single" w:sz="4" w:space="0" w:color="000000"/>
+              <w:right w:val="single" w:sz="4" w:space="0" w:color="000000"/>
+              <w:insideH w:val="single" w:sz="4" w:space="0" w:color="000000"/>
+              <w:insideV w:val="single" w:sz="4" w:space="0" w:color="000000"/>
             </w:tcBorders>
             <w:shd w:fill="auto" w:val="clear"/>
           </w:tcPr>
@@ -681,7 +722,7 @@
         </w:tc>
         <w:tc>
           <w:tcPr>
-            <w:tcW w:w="22" w:type="dxa"/>
+            <w:tcW w:w="21" w:type="dxa"/>
             <w:tcBorders/>
             <w:shd w:fill="auto" w:val="clear"/>
           </w:tcPr>
@@ -710,6 +751,8 @@
               <w:left w:val="single" w:sz="4" w:space="0" w:color="000000"/>
               <w:bottom w:val="single" w:sz="4" w:space="0" w:color="000000"/>
               <w:right w:val="single" w:sz="4" w:space="0" w:color="000000"/>
+              <w:insideH w:val="single" w:sz="4" w:space="0" w:color="000000"/>
+              <w:insideV w:val="single" w:sz="4" w:space="0" w:color="000000"/>
             </w:tcBorders>
             <w:shd w:fill="auto" w:val="clear"/>
           </w:tcPr>
@@ -743,6 +786,8 @@
               <w:left w:val="single" w:sz="4" w:space="0" w:color="000000"/>
               <w:bottom w:val="single" w:sz="4" w:space="0" w:color="000000"/>
               <w:right w:val="single" w:sz="4" w:space="0" w:color="000000"/>
+              <w:insideH w:val="single" w:sz="4" w:space="0" w:color="000000"/>
+              <w:insideV w:val="single" w:sz="4" w:space="0" w:color="000000"/>
             </w:tcBorders>
             <w:shd w:fill="auto" w:val="clear"/>
           </w:tcPr>
@@ -770,15 +815,17 @@
         </w:tc>
         <w:tc>
           <w:tcPr>
-            <w:tcW w:w="5977" w:type="dxa"/>
-            <w:gridSpan w:val="2"/>
-            <w:tcBorders>
-              <w:top w:val="single" w:sz="4" w:space="0" w:color="000000"/>
-              <w:left w:val="single" w:sz="4" w:space="0" w:color="000000"/>
-              <w:bottom w:val="single" w:sz="4" w:space="0" w:color="000000"/>
-              <w:right w:val="single" w:sz="4" w:space="0" w:color="000000"/>
-            </w:tcBorders>
-            <w:shd w:color="auto" w:fill="auto" w:val="clear"/>
+            <w:tcW w:w="5978" w:type="dxa"/>
+            <w:gridSpan w:val="3"/>
+            <w:tcBorders>
+              <w:top w:val="single" w:sz="4" w:space="0" w:color="000000"/>
+              <w:left w:val="single" w:sz="4" w:space="0" w:color="000000"/>
+              <w:bottom w:val="single" w:sz="4" w:space="0" w:color="000000"/>
+              <w:right w:val="single" w:sz="4" w:space="0" w:color="000000"/>
+              <w:insideH w:val="single" w:sz="4" w:space="0" w:color="000000"/>
+              <w:insideV w:val="single" w:sz="4" w:space="0" w:color="000000"/>
+            </w:tcBorders>
+            <w:shd w:fill="auto" w:val="clear"/>
           </w:tcPr>
           <w:p>
             <w:pPr>
@@ -801,7 +848,7 @@
         </w:tc>
         <w:tc>
           <w:tcPr>
-            <w:tcW w:w="22" w:type="dxa"/>
+            <w:tcW w:w="21" w:type="dxa"/>
             <w:tcBorders/>
             <w:shd w:fill="auto" w:val="clear"/>
           </w:tcPr>
@@ -830,6 +877,8 @@
               <w:left w:val="single" w:sz="4" w:space="0" w:color="000000"/>
               <w:bottom w:val="single" w:sz="4" w:space="0" w:color="000000"/>
               <w:right w:val="single" w:sz="4" w:space="0" w:color="000000"/>
+              <w:insideH w:val="single" w:sz="4" w:space="0" w:color="000000"/>
+              <w:insideV w:val="single" w:sz="4" w:space="0" w:color="000000"/>
             </w:tcBorders>
             <w:shd w:fill="auto" w:val="clear"/>
           </w:tcPr>
@@ -864,6 +913,8 @@
               <w:left w:val="single" w:sz="4" w:space="0" w:color="000000"/>
               <w:bottom w:val="single" w:sz="4" w:space="0" w:color="000000"/>
               <w:right w:val="single" w:sz="4" w:space="0" w:color="000000"/>
+              <w:insideH w:val="single" w:sz="4" w:space="0" w:color="000000"/>
+              <w:insideV w:val="single" w:sz="4" w:space="0" w:color="000000"/>
             </w:tcBorders>
             <w:shd w:fill="auto" w:val="clear"/>
           </w:tcPr>
@@ -893,15 +944,17 @@
         </w:tc>
         <w:tc>
           <w:tcPr>
-            <w:tcW w:w="5977" w:type="dxa"/>
-            <w:gridSpan w:val="2"/>
-            <w:tcBorders>
-              <w:top w:val="single" w:sz="4" w:space="0" w:color="000000"/>
-              <w:left w:val="single" w:sz="4" w:space="0" w:color="000000"/>
-              <w:bottom w:val="single" w:sz="4" w:space="0" w:color="000000"/>
-              <w:right w:val="single" w:sz="4" w:space="0" w:color="000000"/>
-            </w:tcBorders>
-            <w:shd w:color="auto" w:fill="auto" w:val="clear"/>
+            <w:tcW w:w="5978" w:type="dxa"/>
+            <w:gridSpan w:val="3"/>
+            <w:tcBorders>
+              <w:top w:val="single" w:sz="4" w:space="0" w:color="000000"/>
+              <w:left w:val="single" w:sz="4" w:space="0" w:color="000000"/>
+              <w:bottom w:val="single" w:sz="4" w:space="0" w:color="000000"/>
+              <w:right w:val="single" w:sz="4" w:space="0" w:color="000000"/>
+              <w:insideH w:val="single" w:sz="4" w:space="0" w:color="000000"/>
+              <w:insideV w:val="single" w:sz="4" w:space="0" w:color="000000"/>
+            </w:tcBorders>
+            <w:shd w:fill="auto" w:val="clear"/>
           </w:tcPr>
           <w:p>
             <w:pPr>
@@ -924,7 +977,7 @@
         </w:tc>
         <w:tc>
           <w:tcPr>
-            <w:tcW w:w="22" w:type="dxa"/>
+            <w:tcW w:w="21" w:type="dxa"/>
             <w:tcBorders/>
             <w:shd w:fill="auto" w:val="clear"/>
           </w:tcPr>
@@ -952,6 +1005,8 @@
               <w:left w:val="single" w:sz="4" w:space="0" w:color="000000"/>
               <w:bottom w:val="single" w:sz="4" w:space="0" w:color="000000"/>
               <w:right w:val="single" w:sz="4" w:space="0" w:color="000000"/>
+              <w:insideH w:val="single" w:sz="4" w:space="0" w:color="000000"/>
+              <w:insideV w:val="single" w:sz="4" w:space="0" w:color="000000"/>
             </w:tcBorders>
             <w:shd w:fill="auto" w:val="clear"/>
           </w:tcPr>
@@ -979,13 +1034,15 @@
         </w:tc>
         <w:tc>
           <w:tcPr>
-            <w:tcW w:w="5977" w:type="dxa"/>
-            <w:gridSpan w:val="2"/>
-            <w:tcBorders>
-              <w:top w:val="single" w:sz="4" w:space="0" w:color="000000"/>
-              <w:left w:val="single" w:sz="4" w:space="0" w:color="000000"/>
-              <w:bottom w:val="single" w:sz="4" w:space="0" w:color="000000"/>
-              <w:right w:val="single" w:sz="4" w:space="0" w:color="000000"/>
+            <w:tcW w:w="5978" w:type="dxa"/>
+            <w:gridSpan w:val="3"/>
+            <w:tcBorders>
+              <w:top w:val="single" w:sz="4" w:space="0" w:color="000000"/>
+              <w:left w:val="single" w:sz="4" w:space="0" w:color="000000"/>
+              <w:bottom w:val="single" w:sz="4" w:space="0" w:color="000000"/>
+              <w:right w:val="single" w:sz="4" w:space="0" w:color="000000"/>
+              <w:insideH w:val="single" w:sz="4" w:space="0" w:color="000000"/>
+              <w:insideV w:val="single" w:sz="4" w:space="0" w:color="000000"/>
             </w:tcBorders>
             <w:shd w:fill="auto" w:val="clear"/>
           </w:tcPr>
@@ -1008,7 +1065,7 @@
         </w:tc>
         <w:tc>
           <w:tcPr>
-            <w:tcW w:w="22" w:type="dxa"/>
+            <w:tcW w:w="21" w:type="dxa"/>
             <w:tcBorders/>
             <w:shd w:fill="auto" w:val="clear"/>
           </w:tcPr>
@@ -1037,6 +1094,8 @@
               <w:left w:val="single" w:sz="4" w:space="0" w:color="000000"/>
               <w:bottom w:val="single" w:sz="4" w:space="0" w:color="000000"/>
               <w:right w:val="single" w:sz="4" w:space="0" w:color="000000"/>
+              <w:insideH w:val="single" w:sz="4" w:space="0" w:color="000000"/>
+              <w:insideV w:val="single" w:sz="4" w:space="0" w:color="000000"/>
             </w:tcBorders>
             <w:shd w:fill="auto" w:val="clear"/>
           </w:tcPr>
@@ -1142,6 +1201,7 @@
         <w:tc>
           <w:tcPr>
             <w:tcW w:w="22" w:type="dxa"/>
+            <w:gridSpan w:val="2"/>
             <w:tcBorders/>
             <w:shd w:fill="auto" w:val="clear"/>
           </w:tcPr>
@@ -1169,22 +1229,24 @@
               <w:left w:val="single" w:sz="4" w:space="0" w:color="000000"/>
               <w:bottom w:val="single" w:sz="4" w:space="0" w:color="000000"/>
               <w:right w:val="single" w:sz="4" w:space="0" w:color="000000"/>
-            </w:tcBorders>
-            <w:shd w:fill="auto" w:val="clear"/>
-          </w:tcPr>
-          <w:p>
-            <w:pPr>
-              <w:pStyle w:val="Normal"/>
-              <w:rPr/>
-            </w:pPr>
-            <w:r>
-              <w:rPr>
-                <w:rFonts w:cs="Arial" w:ascii="Arial" w:hAnsi="Arial"/>
-                <w:b/>
-                <w:bCs/>
-                <w:sz w:val="22"/>
-              </w:rPr>
-              <w:t>Escenario Crear usuario.</w:t>
+              <w:insideH w:val="single" w:sz="4" w:space="0" w:color="000000"/>
+              <w:insideV w:val="single" w:sz="4" w:space="0" w:color="000000"/>
+            </w:tcBorders>
+            <w:shd w:fill="auto" w:val="clear"/>
+          </w:tcPr>
+          <w:p>
+            <w:pPr>
+              <w:pStyle w:val="Normal"/>
+              <w:rPr/>
+            </w:pPr>
+            <w:r>
+              <w:rPr>
+                <w:rFonts w:cs="Arial" w:ascii="Arial" w:hAnsi="Arial"/>
+                <w:b/>
+                <w:bCs/>
+                <w:sz w:val="22"/>
+              </w:rPr>
+              <w:t>Escenario.</w:t>
             </w:r>
           </w:p>
           <w:p>
@@ -1293,6 +1355,7 @@
         <w:tc>
           <w:tcPr>
             <w:tcW w:w="22" w:type="dxa"/>
+            <w:gridSpan w:val="2"/>
             <w:tcBorders/>
             <w:shd w:fill="auto" w:val="clear"/>
           </w:tcPr>
@@ -1321,6 +1384,8 @@
               <w:left w:val="single" w:sz="4" w:space="0" w:color="000000"/>
               <w:bottom w:val="single" w:sz="4" w:space="0" w:color="000000"/>
               <w:right w:val="single" w:sz="4" w:space="0" w:color="000000"/>
+              <w:insideH w:val="single" w:sz="4" w:space="0" w:color="000000"/>
+              <w:insideV w:val="single" w:sz="4" w:space="0" w:color="000000"/>
             </w:tcBorders>
             <w:shd w:fill="auto" w:val="clear"/>
           </w:tcPr>
@@ -1348,12 +1413,15 @@
         </w:tc>
         <w:tc>
           <w:tcPr>
-            <w:tcW w:w="5945" w:type="dxa"/>
-            <w:tcBorders>
-              <w:top w:val="single" w:sz="4" w:space="0" w:color="000000"/>
-              <w:left w:val="single" w:sz="4" w:space="0" w:color="000000"/>
-              <w:bottom w:val="single" w:sz="4" w:space="0" w:color="000000"/>
-              <w:right w:val="single" w:sz="4" w:space="0" w:color="000000"/>
+            <w:tcW w:w="5946" w:type="dxa"/>
+            <w:gridSpan w:val="2"/>
+            <w:tcBorders>
+              <w:top w:val="single" w:sz="4" w:space="0" w:color="000000"/>
+              <w:left w:val="single" w:sz="4" w:space="0" w:color="000000"/>
+              <w:bottom w:val="single" w:sz="4" w:space="0" w:color="000000"/>
+              <w:right w:val="single" w:sz="4" w:space="0" w:color="000000"/>
+              <w:insideH w:val="single" w:sz="4" w:space="0" w:color="000000"/>
+              <w:insideV w:val="single" w:sz="4" w:space="0" w:color="000000"/>
             </w:tcBorders>
             <w:shd w:fill="auto" w:val="clear"/>
           </w:tcPr>
@@ -1376,7 +1444,7 @@
         </w:tc>
         <w:tc>
           <w:tcPr>
-            <w:tcW w:w="22" w:type="dxa"/>
+            <w:tcW w:w="21" w:type="dxa"/>
             <w:tcBorders/>
             <w:shd w:fill="auto" w:val="clear"/>
           </w:tcPr>
@@ -1399,18 +1467,20 @@
         <w:tc>
           <w:tcPr>
             <w:tcW w:w="8667" w:type="dxa"/>
-            <w:gridSpan w:val="5"/>
-            <w:tcBorders>
-              <w:top w:val="single" w:sz="4" w:space="0" w:color="000000"/>
-              <w:left w:val="single" w:sz="4" w:space="0" w:color="000000"/>
-              <w:bottom w:val="single" w:sz="4" w:space="0" w:color="000000"/>
-              <w:right w:val="single" w:sz="4" w:space="0" w:color="000000"/>
-            </w:tcBorders>
-            <w:shd w:fill="auto" w:val="clear"/>
-          </w:tcPr>
-          <w:p>
-            <w:pPr>
-              <w:pStyle w:val="Heading1"/>
+            <w:gridSpan w:val="6"/>
+            <w:tcBorders>
+              <w:top w:val="single" w:sz="4" w:space="0" w:color="000000"/>
+              <w:left w:val="single" w:sz="4" w:space="0" w:color="000000"/>
+              <w:bottom w:val="single" w:sz="4" w:space="0" w:color="000000"/>
+              <w:right w:val="single" w:sz="4" w:space="0" w:color="000000"/>
+              <w:insideH w:val="single" w:sz="4" w:space="0" w:color="000000"/>
+              <w:insideV w:val="single" w:sz="4" w:space="0" w:color="000000"/>
+            </w:tcBorders>
+            <w:shd w:fill="auto" w:val="clear"/>
+          </w:tcPr>
+          <w:p>
+            <w:pPr>
+              <w:pStyle w:val="Ttulo1"/>
               <w:rPr/>
             </w:pPr>
             <w:r>
@@ -1457,6 +1527,8 @@
               <w:left w:val="single" w:sz="4" w:space="0" w:color="000000"/>
               <w:bottom w:val="single" w:sz="4" w:space="0" w:color="000000"/>
               <w:right w:val="single" w:sz="4" w:space="0" w:color="000000"/>
+              <w:insideH w:val="single" w:sz="4" w:space="0" w:color="000000"/>
+              <w:insideV w:val="single" w:sz="4" w:space="0" w:color="000000"/>
             </w:tcBorders>
             <w:shd w:fill="auto" w:val="clear"/>
           </w:tcPr>
@@ -1484,12 +1556,15 @@
         </w:tc>
         <w:tc>
           <w:tcPr>
-            <w:tcW w:w="5945" w:type="dxa"/>
-            <w:tcBorders>
-              <w:top w:val="single" w:sz="4" w:space="0" w:color="000000"/>
-              <w:left w:val="single" w:sz="4" w:space="0" w:color="000000"/>
-              <w:bottom w:val="single" w:sz="4" w:space="0" w:color="000000"/>
-              <w:right w:val="single" w:sz="4" w:space="0" w:color="000000"/>
+            <w:tcW w:w="5946" w:type="dxa"/>
+            <w:gridSpan w:val="2"/>
+            <w:tcBorders>
+              <w:top w:val="single" w:sz="4" w:space="0" w:color="000000"/>
+              <w:left w:val="single" w:sz="4" w:space="0" w:color="000000"/>
+              <w:bottom w:val="single" w:sz="4" w:space="0" w:color="000000"/>
+              <w:right w:val="single" w:sz="4" w:space="0" w:color="000000"/>
+              <w:insideH w:val="single" w:sz="4" w:space="0" w:color="000000"/>
+              <w:insideV w:val="single" w:sz="4" w:space="0" w:color="000000"/>
             </w:tcBorders>
             <w:shd w:fill="auto" w:val="clear"/>
           </w:tcPr>
@@ -1512,7 +1587,7 @@
         </w:tc>
         <w:tc>
           <w:tcPr>
-            <w:tcW w:w="22" w:type="dxa"/>
+            <w:tcW w:w="21" w:type="dxa"/>
             <w:tcBorders/>
             <w:shd w:fill="auto" w:val="clear"/>
           </w:tcPr>
@@ -1540,6 +1615,8 @@
               <w:left w:val="single" w:sz="4" w:space="0" w:color="000000"/>
               <w:bottom w:val="single" w:sz="4" w:space="0" w:color="000000"/>
               <w:right w:val="single" w:sz="4" w:space="0" w:color="000000"/>
+              <w:insideH w:val="single" w:sz="4" w:space="0" w:color="000000"/>
+              <w:insideV w:val="single" w:sz="4" w:space="0" w:color="000000"/>
             </w:tcBorders>
             <w:shd w:fill="auto" w:val="clear"/>
           </w:tcPr>
@@ -1567,12 +1644,15 @@
         </w:tc>
         <w:tc>
           <w:tcPr>
-            <w:tcW w:w="5945" w:type="dxa"/>
-            <w:tcBorders>
-              <w:top w:val="single" w:sz="4" w:space="0" w:color="000000"/>
-              <w:left w:val="single" w:sz="4" w:space="0" w:color="000000"/>
-              <w:bottom w:val="single" w:sz="4" w:space="0" w:color="000000"/>
-              <w:right w:val="single" w:sz="4" w:space="0" w:color="000000"/>
+            <w:tcW w:w="5946" w:type="dxa"/>
+            <w:gridSpan w:val="2"/>
+            <w:tcBorders>
+              <w:top w:val="single" w:sz="4" w:space="0" w:color="000000"/>
+              <w:left w:val="single" w:sz="4" w:space="0" w:color="000000"/>
+              <w:bottom w:val="single" w:sz="4" w:space="0" w:color="000000"/>
+              <w:right w:val="single" w:sz="4" w:space="0" w:color="000000"/>
+              <w:insideH w:val="single" w:sz="4" w:space="0" w:color="000000"/>
+              <w:insideV w:val="single" w:sz="4" w:space="0" w:color="000000"/>
             </w:tcBorders>
             <w:shd w:fill="auto" w:val="clear"/>
           </w:tcPr>
@@ -1595,7 +1675,7 @@
         </w:tc>
         <w:tc>
           <w:tcPr>
-            <w:tcW w:w="22" w:type="dxa"/>
+            <w:tcW w:w="21" w:type="dxa"/>
             <w:tcBorders/>
             <w:shd w:fill="auto" w:val="clear"/>
           </w:tcPr>
@@ -2265,7 +2345,7 @@
       <w:lang w:val="es-ES" w:eastAsia="es-ES" w:bidi="ar-SA"/>
     </w:rPr>
   </w:style>
-  <w:style w:type="paragraph" w:styleId="Heading1">
+  <w:style w:type="paragraph" w:styleId="Ttulo1">
     <w:name w:val="Heading 1"/>
     <w:basedOn w:val="Normal"/>
     <w:next w:val="Normal"/>
@@ -2305,10 +2385,82 @@
       <w:lang w:val="es-ES" w:eastAsia="es-ES"/>
     </w:rPr>
   </w:style>
-  <w:style w:type="paragraph" w:styleId="Heading">
-    <w:name w:val="Heading"/>
+  <w:style w:type="character" w:styleId="ListLabel1">
+    <w:name w:val="ListLabel 1"/>
+    <w:qFormat/>
+    <w:rPr>
+      <w:rFonts w:ascii="Arial" w:hAnsi="Arial" w:cs="Times New Roman"/>
+      <w:b/>
+      <w:sz w:val="22"/>
+    </w:rPr>
+  </w:style>
+  <w:style w:type="character" w:styleId="ListLabel2">
+    <w:name w:val="ListLabel 2"/>
+    <w:qFormat/>
+    <w:rPr>
+      <w:rFonts w:cs="Times New Roman"/>
+      <w:b w:val="false"/>
+      <w:sz w:val="24"/>
+    </w:rPr>
+  </w:style>
+  <w:style w:type="character" w:styleId="ListLabel3">
+    <w:name w:val="ListLabel 3"/>
+    <w:qFormat/>
+    <w:rPr>
+      <w:rFonts w:cs="Times New Roman"/>
+      <w:b w:val="false"/>
+      <w:sz w:val="24"/>
+    </w:rPr>
+  </w:style>
+  <w:style w:type="character" w:styleId="ListLabel4">
+    <w:name w:val="ListLabel 4"/>
+    <w:qFormat/>
+    <w:rPr>
+      <w:rFonts w:cs="Times New Roman"/>
+      <w:b w:val="false"/>
+      <w:sz w:val="24"/>
+    </w:rPr>
+  </w:style>
+  <w:style w:type="character" w:styleId="ListLabel5">
+    <w:name w:val="ListLabel 5"/>
+    <w:qFormat/>
+    <w:rPr>
+      <w:rFonts w:cs="Times New Roman"/>
+      <w:b w:val="false"/>
+      <w:sz w:val="24"/>
+    </w:rPr>
+  </w:style>
+  <w:style w:type="character" w:styleId="ListLabel6">
+    <w:name w:val="ListLabel 6"/>
+    <w:qFormat/>
+    <w:rPr>
+      <w:rFonts w:cs="Times New Roman"/>
+      <w:b w:val="false"/>
+      <w:sz w:val="24"/>
+    </w:rPr>
+  </w:style>
+  <w:style w:type="character" w:styleId="ListLabel7">
+    <w:name w:val="ListLabel 7"/>
+    <w:qFormat/>
+    <w:rPr>
+      <w:rFonts w:cs="Times New Roman"/>
+      <w:b w:val="false"/>
+      <w:sz w:val="24"/>
+    </w:rPr>
+  </w:style>
+  <w:style w:type="character" w:styleId="ListLabel8">
+    <w:name w:val="ListLabel 8"/>
+    <w:qFormat/>
+    <w:rPr>
+      <w:rFonts w:cs="Times New Roman"/>
+      <w:b w:val="false"/>
+      <w:sz w:val="24"/>
+    </w:rPr>
+  </w:style>
+  <w:style w:type="paragraph" w:styleId="Ttulo">
+    <w:name w:val="Título"/>
     <w:basedOn w:val="Normal"/>
-    <w:next w:val="TextBody"/>
+    <w:next w:val="Cuerpodetexto"/>
     <w:qFormat/>
     <w:pPr>
       <w:keepNext w:val="true"/>
@@ -2320,7 +2472,7 @@
       <w:szCs w:val="28"/>
     </w:rPr>
   </w:style>
-  <w:style w:type="paragraph" w:styleId="TextBody">
+  <w:style w:type="paragraph" w:styleId="Cuerpodetexto">
     <w:name w:val="Body Text"/>
     <w:basedOn w:val="Normal"/>
     <w:pPr>
@@ -2328,13 +2480,13 @@
     </w:pPr>
     <w:rPr/>
   </w:style>
-  <w:style w:type="paragraph" w:styleId="List">
+  <w:style w:type="paragraph" w:styleId="Lista">
     <w:name w:val="List"/>
-    <w:basedOn w:val="TextBody"/>
+    <w:basedOn w:val="Cuerpodetexto"/>
     <w:pPr/>
     <w:rPr/>
   </w:style>
-  <w:style w:type="paragraph" w:styleId="Caption">
+  <w:style w:type="paragraph" w:styleId="Leyenda">
     <w:name w:val="Caption"/>
     <w:basedOn w:val="Normal"/>
     <w:qFormat/>
@@ -2349,8 +2501,8 @@
       <w:szCs w:val="24"/>
     </w:rPr>
   </w:style>
-  <w:style w:type="paragraph" w:styleId="Index">
-    <w:name w:val="Index"/>
+  <w:style w:type="paragraph" w:styleId="Ndice">
+    <w:name w:val="Índice"/>
     <w:basedOn w:val="Normal"/>
     <w:qFormat/>
     <w:pPr>

</xml_diff>